<commit_message>
Cambios antes de adición login y autenticación
</commit_message>
<xml_diff>
--- a/Definición proyecto/Definición Proyecto.docx
+++ b/Definición proyecto/Definición Proyecto.docx
@@ -233,21 +233,7 @@
         <w:rPr>
           <w:lang w:val="es-MX"/>
         </w:rPr>
-        <w:t xml:space="preserve">1170919 </w:t>
-      </w:r>
-      <w:proofErr w:type="gramStart"/>
-      <w:r>
-        <w:rPr>
-          <w:lang w:val="es-MX"/>
-        </w:rPr>
-        <w:t>Mischa</w:t>
-      </w:r>
-      <w:proofErr w:type="gramEnd"/>
-      <w:r>
-        <w:rPr>
-          <w:lang w:val="es-MX"/>
-        </w:rPr>
-        <w:t xml:space="preserve"> Tobias</w:t>
+        <w:t>1170919 Mischa Tobias</w:t>
       </w:r>
     </w:p>
     <w:p>
@@ -456,25 +442,6 @@
           <w:lang w:val="es-MX"/>
         </w:rPr>
         <w:t xml:space="preserve"> Framework</w:t>
-      </w:r>
-    </w:p>
-    <w:p>
-      <w:pPr>
-        <w:pStyle w:val="ListParagraph"/>
-        <w:numPr>
-          <w:ilvl w:val="0"/>
-          <w:numId w:val="1"/>
-        </w:numPr>
-        <w:jc w:val="both"/>
-        <w:rPr>
-          <w:lang w:val="es-MX"/>
-        </w:rPr>
-      </w:pPr>
-      <w:r>
-        <w:rPr>
-          <w:lang w:val="es-MX"/>
-        </w:rPr>
-        <w:t>Pomelo</w:t>
       </w:r>
     </w:p>
     <w:p>

</xml_diff>